<commit_message>
removes borders for milanas cert
</commit_message>
<xml_diff>
--- a/templates/labour_protection.docx
+++ b/templates/labour_protection.docx
@@ -177,18 +177,7 @@
                 <w:szCs w:val="18"/>
                 <w:lang w:val="en-US"/>
               </w:rPr>
-              <w:t xml:space="preserve"> </w:t>
-            </w:r>
-            <w:proofErr w:type="gramStart"/>
-            <w:r>
-              <w:rPr>
-                <w:b/>
-                <w:bCs/>
-                <w:sz w:val="18"/>
-                <w:szCs w:val="18"/>
-                <w:lang w:val="en-US"/>
-              </w:rPr>
-              <w:t xml:space="preserve">{{ </w:t>
+              <w:t xml:space="preserve"> {{ </w:t>
             </w:r>
             <w:proofErr w:type="spellStart"/>
             <w:r>
@@ -201,7 +190,6 @@
               </w:rPr>
               <w:t>student</w:t>
             </w:r>
-            <w:proofErr w:type="gramEnd"/>
             <w:r>
               <w:rPr>
                 <w:b/>
@@ -945,12 +933,6 @@
         <w:tc>
           <w:tcPr>
             <w:tcW w:w="5524" w:type="dxa"/>
-            <w:tcBorders>
-              <w:top w:val="single" w:sz="4" w:space="0" w:color="auto"/>
-              <w:left w:val="single" w:sz="4" w:space="0" w:color="auto"/>
-              <w:bottom w:val="single" w:sz="4" w:space="0" w:color="auto"/>
-              <w:right w:val="single" w:sz="4" w:space="0" w:color="auto"/>
-            </w:tcBorders>
             <w:shd w:val="clear" w:color="auto" w:fill="auto"/>
           </w:tcPr>
           <w:p>

</xml_diff>

<commit_message>
adds table grid to the style
</commit_message>
<xml_diff>
--- a/templates/labour_protection.docx
+++ b/templates/labour_protection.docx
@@ -11,8 +11,6 @@
           <w:left w:val="single" w:sz="4" w:space="0" w:color="auto"/>
           <w:bottom w:val="single" w:sz="4" w:space="0" w:color="auto"/>
           <w:right w:val="single" w:sz="4" w:space="0" w:color="auto"/>
-          <w:insideH w:val="single" w:sz="4" w:space="0" w:color="auto"/>
-          <w:insideV w:val="single" w:sz="4" w:space="0" w:color="auto"/>
         </w:tblBorders>
         <w:tblLayout w:type="fixed"/>
         <w:tblLook w:val="04A0" w:firstRow="1" w:lastRow="0" w:firstColumn="1" w:lastColumn="0" w:noHBand="0" w:noVBand="1"/>
@@ -177,7 +175,18 @@
                 <w:szCs w:val="18"/>
                 <w:lang w:val="en-US"/>
               </w:rPr>
-              <w:t xml:space="preserve"> {{ </w:t>
+              <w:t xml:space="preserve"> </w:t>
+            </w:r>
+            <w:proofErr w:type="gramStart"/>
+            <w:r>
+              <w:rPr>
+                <w:b/>
+                <w:bCs/>
+                <w:sz w:val="18"/>
+                <w:szCs w:val="18"/>
+                <w:lang w:val="en-US"/>
+              </w:rPr>
+              <w:t xml:space="preserve">{{ </w:t>
             </w:r>
             <w:proofErr w:type="spellStart"/>
             <w:r>
@@ -190,6 +199,7 @@
               </w:rPr>
               <w:t>student</w:t>
             </w:r>
+            <w:proofErr w:type="gramEnd"/>
             <w:r>
               <w:rPr>
                 <w:b/>

</xml_diff>